<commit_message>
Null values left in
</commit_message>
<xml_diff>
--- a/1910332_assignment_dev1_v1.docx
+++ b/1910332_assignment_dev1_v1.docx
@@ -804,22 +804,834 @@
           <w:lang w:val="" w:eastAsia="en-GB"/>
         </w:rPr>
         <w:lastRenderedPageBreak/>
-        <w:t>Introd</w:t>
+        <w:t xml:space="preserve">Introduction </w:t>
+      </w:r>
+    </w:p>
+    <w:p>
+      <w:pPr>
+        <w:rPr>
+          <w:lang w:val="" w:eastAsia="en-GB"/>
+        </w:rPr>
+      </w:pPr>
+    </w:p>
+    <w:p>
+      <w:pPr>
+        <w:pStyle w:val="Heading2"/>
+        <w:rPr>
+          <w:lang w:val="" w:eastAsia="en-GB"/>
+        </w:rPr>
+      </w:pPr>
+      <w:r>
+        <w:rPr>
+          <w:lang w:val="" w:eastAsia="en-GB"/>
+        </w:rPr>
+        <w:t xml:space="preserve">Part 1 – </w:t>
+      </w:r>
+      <w:r>
+        <w:rPr>
+          <w:lang w:val="" w:eastAsia="en-GB"/>
+        </w:rPr>
+        <w:t>Question</w:t>
+      </w:r>
+      <w:r>
+        <w:rPr>
+          <w:lang w:val="" w:eastAsia="en-GB"/>
+        </w:rPr>
+        <w:t>1</w:t>
+      </w:r>
+      <w:r>
+        <w:rPr>
+          <w:lang w:val="" w:eastAsia="en-GB"/>
+        </w:rPr>
+        <w:t xml:space="preserve"> </w:t>
+      </w:r>
+    </w:p>
+    <w:p>
+      <w:pPr>
+        <w:rPr>
+          <w:lang w:val="" w:eastAsia="en-GB"/>
+        </w:rPr>
+      </w:pPr>
+      <w:r>
+        <w:rPr>
+          <w:lang w:val="" w:eastAsia="en-GB"/>
+        </w:rPr>
+        <w:t xml:space="preserve">Please see </w:t>
+      </w:r>
+      <w:r>
+        <w:rPr>
+          <w:lang w:val="" w:eastAsia="en-GB"/>
+        </w:rPr>
+        <w:t>oxcgrt_v9.py</w:t>
+      </w:r>
+      <w:r>
+        <w:rPr>
+          <w:lang w:val="" w:eastAsia="en-GB"/>
+        </w:rPr>
+        <w:t xml:space="preserve"> and associated output </w:t>
+      </w:r>
+      <w:r>
+        <w:rPr>
+          <w:lang w:val="" w:eastAsia="en-GB"/>
+        </w:rPr>
+        <w:t>OxCGRT_summary.xlsx</w:t>
+      </w:r>
+    </w:p>
+    <w:p>
+      <w:pPr>
+        <w:rPr>
+          <w:lang w:val="" w:eastAsia="en-GB"/>
+        </w:rPr>
+      </w:pPr>
+    </w:p>
+    <w:p>
+      <w:pPr>
+        <w:rPr>
+          <w:lang w:val="" w:eastAsia="en-GB"/>
+        </w:rPr>
+      </w:pPr>
+    </w:p>
+    <w:p>
+      <w:pPr>
+        <w:pStyle w:val="Heading2"/>
+        <w:rPr>
+          <w:lang w:val="" w:eastAsia="en-GB"/>
+        </w:rPr>
+      </w:pPr>
+      <w:r>
+        <w:rPr>
+          <w:lang w:val="" w:eastAsia="en-GB"/>
+        </w:rPr>
+        <w:t xml:space="preserve">Part 1- </w:t>
+      </w:r>
+      <w:r>
+        <w:rPr>
+          <w:lang w:val="" w:eastAsia="en-GB"/>
+        </w:rPr>
+        <w:t xml:space="preserve">Question </w:t>
+      </w:r>
+      <w:r>
+        <w:rPr>
+          <w:lang w:val="" w:eastAsia="en-GB"/>
+        </w:rPr>
+        <w:t>2</w:t>
+      </w:r>
+      <w:r>
+        <w:rPr>
+          <w:lang w:val="" w:eastAsia="en-GB"/>
+        </w:rPr>
+        <w:t xml:space="preserve"> – a</w:t>
+      </w:r>
+    </w:p>
+    <w:p>
+      <w:r>
+        <w:rPr>
+          <w:lang w:val="" w:eastAsia="en-GB"/>
+        </w:rPr>
+        <w:t xml:space="preserve">In the document </w:t>
+      </w:r>
+      <w:hyperlink r:id="rId11" w:history="1">
+        <w:r>
+          <w:rPr>
+            <w:rStyle w:val="Hyperlink"/>
+          </w:rPr>
+          <w:t>https://www.bsg.ox.ac.uk/sites/default/files/2020-05/BSG-WP-2020-032-v5.0_0.pdf</w:t>
+        </w:r>
+      </w:hyperlink>
+      <w:r>
+        <w:t xml:space="preserve">. The paper discusses the approach </w:t>
+      </w:r>
+      <w:r>
+        <w:t xml:space="preserve">the approach to collecting stringency data an index </w:t>
+      </w:r>
+      <w:r>
+        <w:t xml:space="preserve">providing a calculation/indication of the level of government response. </w:t>
+      </w:r>
+      <w:r>
+        <w:t xml:space="preserve">   The ind</w:t>
+      </w:r>
+      <w:r>
+        <w:t>ex is based on</w:t>
+      </w:r>
+      <w:r>
+        <w:t xml:space="preserve"> the metrics </w:t>
+      </w:r>
+      <w:r>
+        <w:t xml:space="preserve">documented below </w:t>
+      </w:r>
+      <w:r>
+        <w:t xml:space="preserve">and </w:t>
+      </w:r>
+      <w:r>
+        <w:t>identifie</w:t>
+      </w:r>
+      <w:r>
+        <w:t>s</w:t>
+      </w:r>
+      <w:r>
+        <w:t xml:space="preserve"> general </w:t>
+      </w:r>
+      <w:r>
+        <w:t xml:space="preserve">government </w:t>
+      </w:r>
+      <w:r>
+        <w:t>policies</w:t>
+      </w:r>
+      <w:r>
+        <w:t xml:space="preserve"> in response to the Covid-19 virus </w:t>
+      </w:r>
+      <w:r>
+        <w:t>pan</w:t>
+      </w:r>
+      <w:r>
+        <w:t>demic</w:t>
+      </w:r>
+      <w:r>
+        <w:t xml:space="preserve">.   </w:t>
+      </w:r>
+      <w:r>
+        <w:t xml:space="preserve">The metrics </w:t>
+      </w:r>
+      <w:r>
+        <w:t>are a series of o</w:t>
+      </w:r>
+      <w:r>
+        <w:t xml:space="preserve">rdinal </w:t>
+      </w:r>
+      <w:r>
+        <w:t>measures, judged</w:t>
+      </w:r>
+      <w:r>
+        <w:t>/scored</w:t>
+      </w:r>
+      <w:r>
+        <w:t xml:space="preserve"> </w:t>
+      </w:r>
+      <w:r>
+        <w:t xml:space="preserve">by </w:t>
+      </w:r>
+      <w:r>
+        <w:t xml:space="preserve">the </w:t>
+      </w:r>
+      <w:proofErr w:type="spellStart"/>
+      <w:r>
+        <w:t>OxCGRT</w:t>
+      </w:r>
+      <w:proofErr w:type="spellEnd"/>
+      <w:r>
+        <w:t xml:space="preserve"> team using publicly available data.  </w:t>
+      </w:r>
+      <w:r>
+        <w:t xml:space="preserve">An algorithm is used to generate </w:t>
+      </w:r>
+      <w:r>
+        <w:t xml:space="preserve">an overall </w:t>
+      </w:r>
+      <w:r>
+        <w:t>index based on</w:t>
+      </w:r>
+      <w:r>
+        <w:t xml:space="preserve"> ordinal measures</w:t>
+      </w:r>
+      <w:r>
+        <w:t xml:space="preserve"> C</w:t>
+      </w:r>
+      <w:r>
+        <w:t xml:space="preserve">1-8, E-14, H1-H5 and M1.  </w:t>
+      </w:r>
+      <w:r>
+        <w:t xml:space="preserve"> </w:t>
+      </w:r>
+      <w:r>
+        <w:t xml:space="preserve">It is possible that </w:t>
+      </w:r>
+      <w:r>
+        <w:t xml:space="preserve">the required </w:t>
+      </w:r>
+      <w:r>
+        <w:t xml:space="preserve">publicly available </w:t>
+      </w:r>
+      <w:r>
+        <w:t xml:space="preserve">is missing and therefore it is impossible to make a judgement </w:t>
+      </w:r>
+      <w:r>
+        <w:t xml:space="preserve">on </w:t>
+      </w:r>
+      <w:r>
+        <w:t xml:space="preserve">one or more </w:t>
+      </w:r>
+      <w:r>
+        <w:t>measure</w:t>
+      </w:r>
+      <w:r>
+        <w:t xml:space="preserve">s may be missing.  </w:t>
+      </w:r>
+      <w:r>
+        <w:t xml:space="preserve">To handle this the </w:t>
+      </w:r>
+      <w:proofErr w:type="gramStart"/>
+      <w:r>
+        <w:t>team</w:t>
+      </w:r>
+      <w:proofErr w:type="gramEnd"/>
+      <w:r>
+        <w:t xml:space="preserve"> </w:t>
+      </w:r>
+      <w:r>
+        <w:t xml:space="preserve">assume that absence of a value for one metric e.g. C1 </w:t>
+      </w:r>
+      <w:r>
+        <w:t>sets that ordinal value to zero</w:t>
+      </w:r>
+      <w:r>
+        <w:t xml:space="preserve"> and then take the mean of all the values. </w:t>
+      </w:r>
+    </w:p>
+    <w:p>
+      <w:pPr>
+        <w:rPr>
+          <w:lang w:val="" w:eastAsia="en-GB"/>
+        </w:rPr>
+      </w:pPr>
+    </w:p>
+    <w:p>
+      <w:pPr>
+        <w:rPr>
+          <w:lang w:val="" w:eastAsia="en-GB"/>
+        </w:rPr>
+      </w:pPr>
+      <w:r>
+        <w:rPr>
+          <w:noProof/>
+          <w:lang w:val="" w:eastAsia="en-GB"/>
+        </w:rPr>
+        <w:drawing>
+          <wp:inline distT="0" distB="0" distL="0" distR="0" wp14:anchorId="7297CBBC" wp14:editId="1208D853">
+            <wp:extent cx="3285534" cy="3099105"/>
+            <wp:effectExtent l="0" t="0" r="0" b="6350"/>
+            <wp:docPr id="2" name="Picture 2"/>
+            <wp:cNvGraphicFramePr>
+              <a:graphicFrameLocks xmlns:a="http://schemas.openxmlformats.org/drawingml/2006/main" noChangeAspect="1"/>
+            </wp:cNvGraphicFramePr>
+            <a:graphic xmlns:a="http://schemas.openxmlformats.org/drawingml/2006/main">
+              <a:graphicData uri="http://schemas.openxmlformats.org/drawingml/2006/picture">
+                <pic:pic xmlns:pic="http://schemas.openxmlformats.org/drawingml/2006/picture">
+                  <pic:nvPicPr>
+                    <pic:cNvPr id="0" name="Picture 1"/>
+                    <pic:cNvPicPr>
+                      <a:picLocks noChangeAspect="1" noChangeArrowheads="1"/>
+                    </pic:cNvPicPr>
+                  </pic:nvPicPr>
+                  <pic:blipFill>
+                    <a:blip r:embed="rId12">
+                      <a:extLst>
+                        <a:ext uri="{28A0092B-C50C-407E-A947-70E740481C1C}">
+                          <a14:useLocalDpi xmlns:a14="http://schemas.microsoft.com/office/drawing/2010/main" val="0"/>
+                        </a:ext>
+                      </a:extLst>
+                    </a:blip>
+                    <a:srcRect/>
+                    <a:stretch>
+                      <a:fillRect/>
+                    </a:stretch>
+                  </pic:blipFill>
+                  <pic:spPr bwMode="auto">
+                    <a:xfrm>
+                      <a:off x="0" y="0"/>
+                      <a:ext cx="3290423" cy="3103716"/>
+                    </a:xfrm>
+                    <a:prstGeom prst="rect">
+                      <a:avLst/>
+                    </a:prstGeom>
+                    <a:noFill/>
+                    <a:ln>
+                      <a:noFill/>
+                    </a:ln>
+                  </pic:spPr>
+                </pic:pic>
+              </a:graphicData>
+            </a:graphic>
+          </wp:inline>
+        </w:drawing>
+      </w:r>
+    </w:p>
+    <w:p>
+      <w:pPr>
+        <w:rPr>
+          <w:lang w:val="" w:eastAsia="en-GB"/>
+        </w:rPr>
+      </w:pPr>
+    </w:p>
+    <w:p>
+      <w:pPr>
+        <w:rPr>
+          <w:lang w:eastAsia="en-GB"/>
+        </w:rPr>
+      </w:pPr>
+      <w:r>
+        <w:rPr>
+          <w:lang w:eastAsia="en-GB"/>
+        </w:rPr>
+        <w:t xml:space="preserve">This </w:t>
+      </w:r>
+      <w:r>
+        <w:rPr>
+          <w:lang w:eastAsia="en-GB"/>
+        </w:rPr>
+        <w:t xml:space="preserve">seems like a good scheme </w:t>
+      </w:r>
+      <w:r>
+        <w:rPr>
+          <w:lang w:eastAsia="en-GB"/>
+        </w:rPr>
+        <w:t>because</w:t>
+      </w:r>
+      <w:r>
+        <w:rPr>
+          <w:lang w:eastAsia="en-GB"/>
+        </w:rPr>
+        <w:t xml:space="preserve"> the index should increase </w:t>
+      </w:r>
+      <w:r>
+        <w:rPr>
+          <w:lang w:eastAsia="en-GB"/>
+        </w:rPr>
+        <w:t xml:space="preserve">as more policies are put in place </w:t>
+      </w:r>
+      <w:r>
+        <w:rPr>
+          <w:lang w:eastAsia="en-GB"/>
+        </w:rPr>
+        <w:t xml:space="preserve">and therefore </w:t>
+      </w:r>
+      <w:r>
+        <w:rPr>
+          <w:lang w:eastAsia="en-GB"/>
+        </w:rPr>
+        <w:t xml:space="preserve">more </w:t>
+      </w:r>
+      <w:r>
+        <w:rPr>
+          <w:lang w:eastAsia="en-GB"/>
+        </w:rPr>
+        <w:t xml:space="preserve">‘stringent’ </w:t>
+      </w:r>
+      <w:r>
+        <w:rPr>
+          <w:lang w:eastAsia="en-GB"/>
+        </w:rPr>
+        <w:t>government</w:t>
+      </w:r>
+      <w:r>
+        <w:rPr>
+          <w:lang w:eastAsia="en-GB"/>
+        </w:rPr>
+        <w:t xml:space="preserve"> </w:t>
+      </w:r>
+      <w:r>
+        <w:rPr>
+          <w:lang w:eastAsia="en-GB"/>
+        </w:rPr>
+        <w:t>measures</w:t>
+      </w:r>
+      <w:r>
+        <w:rPr>
+          <w:lang w:eastAsia="en-GB"/>
+        </w:rPr>
+        <w:t xml:space="preserve"> are put in place.  </w:t>
+      </w:r>
+      <w:r>
+        <w:rPr>
+          <w:lang w:eastAsia="en-GB"/>
+        </w:rPr>
+        <w:t xml:space="preserve">In contrast if the mean </w:t>
+      </w:r>
+      <w:r>
+        <w:rPr>
+          <w:lang w:eastAsia="en-GB"/>
+        </w:rPr>
+        <w:t xml:space="preserve">based one the policies data could be scored </w:t>
+      </w:r>
+      <w:r>
+        <w:rPr>
+          <w:lang w:eastAsia="en-GB"/>
+        </w:rPr>
+        <w:t xml:space="preserve">of existing values were taken it would be possible to have one policy </w:t>
+      </w:r>
+      <w:r>
+        <w:rPr>
+          <w:lang w:eastAsia="en-GB"/>
+        </w:rPr>
+        <w:t xml:space="preserve">and get a score of 100.  </w:t>
+      </w:r>
+      <w:r>
+        <w:rPr>
+          <w:lang w:eastAsia="en-GB"/>
+        </w:rPr>
+        <w:t xml:space="preserve">It would be hard to argue that one policy is </w:t>
+      </w:r>
+      <w:r>
+        <w:rPr>
+          <w:lang w:eastAsia="en-GB"/>
+        </w:rPr>
+        <w:t>a</w:t>
+      </w:r>
+      <w:r>
+        <w:rPr>
+          <w:lang w:eastAsia="en-GB"/>
+        </w:rPr>
+        <w:t xml:space="preserve"> stringent </w:t>
+      </w:r>
+      <w:r>
+        <w:rPr>
+          <w:lang w:eastAsia="en-GB"/>
+        </w:rPr>
+        <w:t xml:space="preserve">regime however an index of 100 imply the opposite.  </w:t>
+      </w:r>
+      <w:r>
+        <w:rPr>
+          <w:lang w:eastAsia="en-GB"/>
+        </w:rPr>
+        <w:t xml:space="preserve">Whilst this scheme is </w:t>
+      </w:r>
+      <w:r>
+        <w:rPr>
+          <w:lang w:eastAsia="en-GB"/>
+        </w:rPr>
+        <w:t>best of the two options documented</w:t>
+      </w:r>
+      <w:r>
+        <w:rPr>
+          <w:lang w:eastAsia="en-GB"/>
+        </w:rPr>
+        <w:t xml:space="preserve">.  There are </w:t>
+      </w:r>
+      <w:r>
+        <w:rPr>
+          <w:lang w:eastAsia="en-GB"/>
+        </w:rPr>
+        <w:t xml:space="preserve">many other possibilities </w:t>
+      </w:r>
+      <w:r>
+        <w:rPr>
+          <w:lang w:eastAsia="en-GB"/>
+        </w:rPr>
+        <w:t xml:space="preserve">for example </w:t>
+      </w:r>
+      <w:r>
+        <w:rPr>
+          <w:lang w:eastAsia="en-GB"/>
+        </w:rPr>
+        <w:t xml:space="preserve">the </w:t>
+      </w:r>
+      <w:r>
+        <w:rPr>
+          <w:lang w:eastAsia="en-GB"/>
+        </w:rPr>
+        <w:t xml:space="preserve">mean </w:t>
+      </w:r>
+      <w:r>
+        <w:rPr>
+          <w:lang w:eastAsia="en-GB"/>
+        </w:rPr>
+        <w:t xml:space="preserve">or </w:t>
+      </w:r>
+      <w:r>
+        <w:rPr>
+          <w:lang w:eastAsia="en-GB"/>
+        </w:rPr>
+        <w:t>the last reported value.</w:t>
+      </w:r>
+      <w:r>
+        <w:rPr>
+          <w:lang w:eastAsia="en-GB"/>
+        </w:rPr>
+        <w:t xml:space="preserve">  </w:t>
+      </w:r>
+      <w:r>
+        <w:rPr>
+          <w:lang w:eastAsia="en-GB"/>
+        </w:rPr>
+        <w:t xml:space="preserve">The mean </w:t>
+      </w:r>
+      <w:r>
+        <w:rPr>
+          <w:lang w:eastAsia="en-GB"/>
+        </w:rPr>
+        <w:t xml:space="preserve">would not seem like a good measure because this index is </w:t>
+      </w:r>
+      <w:r>
+        <w:rPr>
+          <w:lang w:eastAsia="en-GB"/>
+        </w:rPr>
+        <w:t>designed to show variation</w:t>
+      </w:r>
+      <w:r>
+        <w:rPr>
+          <w:lang w:eastAsia="en-GB"/>
+        </w:rPr>
+        <w:t xml:space="preserve"> as new measures are </w:t>
+      </w:r>
+      <w:r>
+        <w:rPr>
+          <w:lang w:eastAsia="en-GB"/>
+        </w:rPr>
+        <w:t>introduced</w:t>
+      </w:r>
+      <w:r>
+        <w:rPr>
+          <w:lang w:eastAsia="en-GB"/>
+        </w:rPr>
+        <w:t xml:space="preserve"> to curb the vir</w:t>
+      </w:r>
+      <w:r>
+        <w:rPr>
+          <w:lang w:eastAsia="en-GB"/>
+        </w:rPr>
+        <w:t>us outbreak.</w:t>
+      </w:r>
+      <w:r>
+        <w:rPr>
+          <w:lang w:eastAsia="en-GB"/>
+        </w:rPr>
+        <w:t xml:space="preserve">  An overall </w:t>
+      </w:r>
+      <w:r>
+        <w:rPr>
+          <w:lang w:eastAsia="en-GB"/>
+        </w:rPr>
+        <w:t xml:space="preserve">mean </w:t>
+      </w:r>
+      <w:r>
+        <w:rPr>
+          <w:lang w:eastAsia="en-GB"/>
+        </w:rPr>
+        <w:t xml:space="preserve">does not describe this instant in time.  I would suggest a better </w:t>
+      </w:r>
+      <w:r>
+        <w:rPr>
+          <w:lang w:eastAsia="en-GB"/>
+        </w:rPr>
+        <w:lastRenderedPageBreak/>
+        <w:t>method would be to us</w:t>
+      </w:r>
+      <w:r>
+        <w:rPr>
+          <w:lang w:eastAsia="en-GB"/>
+        </w:rPr>
+        <w:t>e</w:t>
+      </w:r>
+      <w:r>
+        <w:rPr>
+          <w:lang w:eastAsia="en-GB"/>
+        </w:rPr>
+        <w:t xml:space="preserve"> the</w:t>
+      </w:r>
+      <w:r>
+        <w:rPr>
+          <w:lang w:eastAsia="en-GB"/>
+        </w:rPr>
+        <w:t xml:space="preserve"> last previously</w:t>
+      </w:r>
+      <w:r>
+        <w:rPr>
+          <w:lang w:eastAsia="en-GB"/>
+        </w:rPr>
+        <w:t xml:space="preserve"> </w:t>
+      </w:r>
+      <w:r>
+        <w:rPr>
+          <w:lang w:eastAsia="en-GB"/>
+        </w:rPr>
+        <w:t xml:space="preserve">recorded value.  </w:t>
+      </w:r>
+      <w:r>
+        <w:rPr>
+          <w:lang w:eastAsia="en-GB"/>
+        </w:rPr>
+        <w:t xml:space="preserve">This would seem </w:t>
+      </w:r>
+      <w:r>
+        <w:rPr>
+          <w:lang w:eastAsia="en-GB"/>
+        </w:rPr>
+        <w:t>the most likely score for current government policy</w:t>
+      </w:r>
+      <w:r>
+        <w:rPr>
+          <w:lang w:eastAsia="en-GB"/>
+        </w:rPr>
+        <w:t xml:space="preserve"> because absence of data probably indicates lack of change in policy rather than </w:t>
+      </w:r>
+      <w:r>
+        <w:rPr>
+          <w:lang w:eastAsia="en-GB"/>
+        </w:rPr>
+        <w:t xml:space="preserve">a </w:t>
+      </w:r>
+      <w:r>
+        <w:rPr>
+          <w:lang w:eastAsia="en-GB"/>
+        </w:rPr>
+        <w:t xml:space="preserve">relaxing of policy. </w:t>
       </w:r>
       <w:bookmarkStart w:id="0" w:name="_GoBack"/>
       <w:bookmarkEnd w:id="0"/>
-      <w:r>
-        <w:rPr>
-          <w:rFonts w:eastAsiaTheme="minorEastAsia"/>
-          <w:lang w:val="" w:eastAsia="en-GB"/>
-        </w:rPr>
-        <w:t xml:space="preserve">uction </w:t>
-      </w:r>
-    </w:p>
-    <w:p>
-      <w:pPr>
-        <w:rPr>
-          <w:lang w:val="" w:eastAsia="en-GB"/>
+    </w:p>
+    <w:p>
+      <w:pPr>
+        <w:rPr>
+          <w:lang w:eastAsia="en-GB"/>
+        </w:rPr>
+      </w:pPr>
+    </w:p>
+    <w:p>
+      <w:pPr>
+        <w:rPr>
+          <w:lang w:eastAsia="en-GB"/>
+        </w:rPr>
+      </w:pPr>
+    </w:p>
+    <w:p>
+      <w:pPr>
+        <w:rPr>
+          <w:lang w:eastAsia="en-GB"/>
+        </w:rPr>
+      </w:pPr>
+    </w:p>
+    <w:p>
+      <w:pPr>
+        <w:rPr>
+          <w:lang w:eastAsia="en-GB"/>
+        </w:rPr>
+      </w:pPr>
+      <w:r>
+        <w:rPr>
+          <w:lang w:eastAsia="en-GB"/>
+        </w:rPr>
+        <w:t>To consider what measure may be most appropriate it’s worth con</w:t>
+      </w:r>
+      <w:r>
+        <w:rPr>
+          <w:lang w:eastAsia="en-GB"/>
+        </w:rPr>
+        <w:t xml:space="preserve">sidering what is being </w:t>
+      </w:r>
+      <w:r>
+        <w:rPr>
+          <w:lang w:eastAsia="en-GB"/>
+        </w:rPr>
+        <w:t>measured, publicly</w:t>
+      </w:r>
+      <w:r>
+        <w:rPr>
+          <w:lang w:eastAsia="en-GB"/>
+        </w:rPr>
+        <w:t xml:space="preserve"> available </w:t>
+      </w:r>
+      <w:r>
+        <w:rPr>
+          <w:lang w:eastAsia="en-GB"/>
+        </w:rPr>
+        <w:t xml:space="preserve">of </w:t>
+      </w:r>
+      <w:r>
+        <w:rPr>
+          <w:lang w:eastAsia="en-GB"/>
+        </w:rPr>
+        <w:t xml:space="preserve">government policy response </w:t>
+      </w:r>
+      <w:r>
+        <w:rPr>
+          <w:lang w:eastAsia="en-GB"/>
+        </w:rPr>
+        <w:t>to the virus pandemic.</w:t>
+      </w:r>
+      <w:r>
+        <w:rPr>
+          <w:lang w:eastAsia="en-GB"/>
+        </w:rPr>
+        <w:t xml:space="preserve">  I suggest it’s likely that </w:t>
+      </w:r>
+      <w:r>
+        <w:rPr>
+          <w:lang w:eastAsia="en-GB"/>
+        </w:rPr>
+        <w:t>when a new</w:t>
+      </w:r>
+      <w:r>
+        <w:rPr>
+          <w:lang w:eastAsia="en-GB"/>
+        </w:rPr>
+        <w:t xml:space="preserve"> policy </w:t>
+      </w:r>
+      <w:r>
+        <w:rPr>
+          <w:lang w:eastAsia="en-GB"/>
+        </w:rPr>
+        <w:t xml:space="preserve">measure is added this </w:t>
+      </w:r>
+      <w:proofErr w:type="gramStart"/>
+      <w:r>
+        <w:rPr>
+          <w:lang w:eastAsia="en-GB"/>
+        </w:rPr>
+        <w:t>has to</w:t>
+      </w:r>
+      <w:proofErr w:type="gramEnd"/>
+      <w:r>
+        <w:rPr>
+          <w:lang w:eastAsia="en-GB"/>
+        </w:rPr>
+        <w:t xml:space="preserve"> be </w:t>
+      </w:r>
+      <w:r>
+        <w:rPr>
+          <w:lang w:eastAsia="en-GB"/>
+        </w:rPr>
+        <w:t xml:space="preserve">publicised to </w:t>
+      </w:r>
+      <w:r>
+        <w:rPr>
+          <w:lang w:eastAsia="en-GB"/>
+        </w:rPr>
+        <w:t xml:space="preserve">citizens </w:t>
+      </w:r>
+      <w:r>
+        <w:rPr>
+          <w:lang w:eastAsia="en-GB"/>
+        </w:rPr>
+        <w:t xml:space="preserve">to </w:t>
+      </w:r>
+      <w:r>
+        <w:rPr>
+          <w:lang w:eastAsia="en-GB"/>
+        </w:rPr>
+        <w:t xml:space="preserve">make </w:t>
+      </w:r>
+      <w:r>
+        <w:rPr>
+          <w:lang w:eastAsia="en-GB"/>
+        </w:rPr>
+        <w:t xml:space="preserve">sure this policy is followed.  </w:t>
+      </w:r>
+      <w:r>
+        <w:rPr>
+          <w:lang w:eastAsia="en-GB"/>
+        </w:rPr>
+        <w:t>There may then be times when there is no</w:t>
+      </w:r>
+      <w:r>
+        <w:rPr>
+          <w:lang w:eastAsia="en-GB"/>
+        </w:rPr>
+        <w:t xml:space="preserve"> published data about the policy however it seems unlikely that a policy would be switched on and off daily </w:t>
+      </w:r>
+    </w:p>
+    <w:p>
+      <w:pPr>
+        <w:rPr>
+          <w:lang w:eastAsia="en-GB"/>
         </w:rPr>
       </w:pPr>
     </w:p>
@@ -834,14 +1646,42 @@
         <w:rPr>
           <w:lang w:val="" w:eastAsia="en-GB"/>
         </w:rPr>
-        <w:t>Question 1a</w:t>
-      </w:r>
-      <w:r>
-        <w:rPr>
-          <w:lang w:val="" w:eastAsia="en-GB"/>
-        </w:rPr>
-        <w:t>-a</w:t>
-      </w:r>
+        <w:t xml:space="preserve">Part 1- Question 2 – </w:t>
+      </w:r>
+      <w:r>
+        <w:rPr>
+          <w:lang w:val="" w:eastAsia="en-GB"/>
+        </w:rPr>
+        <w:t>b</w:t>
+      </w:r>
+    </w:p>
+    <w:p>
+      <w:pPr>
+        <w:rPr>
+          <w:lang w:eastAsia="en-GB"/>
+        </w:rPr>
+      </w:pPr>
+    </w:p>
+    <w:p>
+      <w:pPr>
+        <w:rPr>
+          <w:lang w:val="" w:eastAsia="en-GB"/>
+        </w:rPr>
+      </w:pPr>
+    </w:p>
+    <w:p>
+      <w:pPr>
+        <w:rPr>
+          <w:lang w:val="" w:eastAsia="en-GB"/>
+        </w:rPr>
+      </w:pPr>
+    </w:p>
+    <w:p>
+      <w:pPr>
+        <w:rPr>
+          <w:lang w:val="" w:eastAsia="en-GB"/>
+        </w:rPr>
+      </w:pPr>
     </w:p>
     <w:p>
       <w:pPr>
@@ -1180,7 +2020,7 @@
       </w:pPr>
     </w:p>
     <w:sectPr>
-      <w:footerReference w:type="default" r:id="rId11"/>
+      <w:footerReference w:type="default" r:id="rId13"/>
       <w:pgSz w:w="11900" w:h="16840"/>
       <w:pgMar w:top="1440" w:right="1440" w:bottom="1440" w:left="1440" w:header="708" w:footer="708" w:gutter="0"/>
       <w:pgNumType w:start="0"/>
@@ -6138,21 +6978,6 @@
 </file>
 
 <file path=customXml/item1.xml><?xml version="1.0" encoding="utf-8"?>
-<p:properties xmlns:p="http://schemas.microsoft.com/office/2006/metadata/properties" xmlns:xsi="http://www.w3.org/2001/XMLSchema-instance" xmlns:pc="http://schemas.microsoft.com/office/infopath/2007/PartnerControls">
-  <documentManagement/>
-</p:properties>
-</file>
-
-<file path=customXml/item2.xml><?xml version="1.0" encoding="utf-8"?>
-<?mso-contentType ?>
-<FormTemplates xmlns="http://schemas.microsoft.com/sharepoint/v3/contenttype/forms">
-  <Display>DocumentLibraryForm</Display>
-  <Edit>DocumentLibraryForm</Edit>
-  <New>DocumentLibraryForm</New>
-</FormTemplates>
-</file>
-
-<file path=customXml/item3.xml><?xml version="1.0" encoding="utf-8"?>
 <ct:contentTypeSchema xmlns:ct="http://schemas.microsoft.com/office/2006/metadata/contentType" xmlns:ma="http://schemas.microsoft.com/office/2006/metadata/properties/metaAttributes" ct:_="" ma:_="" ma:contentTypeName="Document" ma:contentTypeID="0x010100127E52A86CCA794E8C6CE6A90A7DAAA5" ma:contentTypeVersion="8" ma:contentTypeDescription="Create a new document." ma:contentTypeScope="" ma:versionID="e47147525bbec9680931d54833297bd1">
   <xsd:schema xmlns:xsd="http://www.w3.org/2001/XMLSchema" xmlns:xs="http://www.w3.org/2001/XMLSchema" xmlns:p="http://schemas.microsoft.com/office/2006/metadata/properties" xmlns:ns3="e96bf02e-7174-41e2-926e-d3f21e55da63" targetNamespace="http://schemas.microsoft.com/office/2006/metadata/properties" ma:root="true" ma:fieldsID="840e610275991529185dcb2af99d3ff3" ns3:_="">
     <xsd:import namespace="e96bf02e-7174-41e2-926e-d3f21e55da63"/>
@@ -6324,35 +7149,26 @@
 </ct:contentTypeSchema>
 </file>
 
+<file path=customXml/item2.xml><?xml version="1.0" encoding="utf-8"?>
+<?mso-contentType ?>
+<FormTemplates xmlns="http://schemas.microsoft.com/sharepoint/v3/contenttype/forms">
+  <Display>DocumentLibraryForm</Display>
+  <Edit>DocumentLibraryForm</Edit>
+  <New>DocumentLibraryForm</New>
+</FormTemplates>
+</file>
+
+<file path=customXml/item3.xml><?xml version="1.0" encoding="utf-8"?>
+<p:properties xmlns:p="http://schemas.microsoft.com/office/2006/metadata/properties" xmlns:xsi="http://www.w3.org/2001/XMLSchema-instance" xmlns:pc="http://schemas.microsoft.com/office/infopath/2007/PartnerControls">
+  <documentManagement/>
+</p:properties>
+</file>
+
 <file path=customXml/item4.xml><?xml version="1.0" encoding="utf-8"?>
 <b:Sources xmlns:b="http://schemas.openxmlformats.org/officeDocument/2006/bibliography" xmlns="http://schemas.openxmlformats.org/officeDocument/2006/bibliography" SelectedStyle="/APASixthEditionOfficeOnline.xsl" StyleName="APA" Version="6"/>
 </file>
 
 <file path=customXml/itemProps1.xml><?xml version="1.0" encoding="utf-8"?>
-<ds:datastoreItem xmlns:ds="http://schemas.openxmlformats.org/officeDocument/2006/customXml" ds:itemID="{E64653FA-7293-4DEF-978E-63B8BFF40D48}">
-  <ds:schemaRefs>
-    <ds:schemaRef ds:uri="http://purl.org/dc/dcmitype/"/>
-    <ds:schemaRef ds:uri="http://schemas.microsoft.com/office/infopath/2007/PartnerControls"/>
-    <ds:schemaRef ds:uri="http://www.w3.org/XML/1998/namespace"/>
-    <ds:schemaRef ds:uri="http://purl.org/dc/elements/1.1/"/>
-    <ds:schemaRef ds:uri="e96bf02e-7174-41e2-926e-d3f21e55da63"/>
-    <ds:schemaRef ds:uri="http://schemas.openxmlformats.org/package/2006/metadata/core-properties"/>
-    <ds:schemaRef ds:uri="http://schemas.microsoft.com/office/2006/documentManagement/types"/>
-    <ds:schemaRef ds:uri="http://schemas.microsoft.com/office/2006/metadata/properties"/>
-    <ds:schemaRef ds:uri="http://purl.org/dc/terms/"/>
-  </ds:schemaRefs>
-</ds:datastoreItem>
-</file>
-
-<file path=customXml/itemProps2.xml><?xml version="1.0" encoding="utf-8"?>
-<ds:datastoreItem xmlns:ds="http://schemas.openxmlformats.org/officeDocument/2006/customXml" ds:itemID="{B631CBA9-8F89-4C75-8357-81FC07946012}">
-  <ds:schemaRefs>
-    <ds:schemaRef ds:uri="http://schemas.microsoft.com/sharepoint/v3/contenttype/forms"/>
-  </ds:schemaRefs>
-</ds:datastoreItem>
-</file>
-
-<file path=customXml/itemProps3.xml><?xml version="1.0" encoding="utf-8"?>
 <ds:datastoreItem xmlns:ds="http://schemas.openxmlformats.org/officeDocument/2006/customXml" ds:itemID="{2C48BDBA-9BF6-4E21-A8AD-A72665148005}">
   <ds:schemaRefs>
     <ds:schemaRef ds:uri="http://schemas.microsoft.com/office/2006/metadata/contentType"/>
@@ -6370,8 +7186,25 @@
 </ds:datastoreItem>
 </file>
 
+<file path=customXml/itemProps2.xml><?xml version="1.0" encoding="utf-8"?>
+<ds:datastoreItem xmlns:ds="http://schemas.openxmlformats.org/officeDocument/2006/customXml" ds:itemID="{B631CBA9-8F89-4C75-8357-81FC07946012}">
+  <ds:schemaRefs>
+    <ds:schemaRef ds:uri="http://schemas.microsoft.com/sharepoint/v3/contenttype/forms"/>
+  </ds:schemaRefs>
+</ds:datastoreItem>
+</file>
+
+<file path=customXml/itemProps3.xml><?xml version="1.0" encoding="utf-8"?>
+<ds:datastoreItem xmlns:ds="http://schemas.openxmlformats.org/officeDocument/2006/customXml" ds:itemID="{E64653FA-7293-4DEF-978E-63B8BFF40D48}">
+  <ds:schemaRefs>
+    <ds:schemaRef ds:uri="http://schemas.microsoft.com/office/2006/metadata/properties"/>
+    <ds:schemaRef ds:uri="http://schemas.microsoft.com/office/infopath/2007/PartnerControls"/>
+  </ds:schemaRefs>
+</ds:datastoreItem>
+</file>
+
 <file path=customXml/itemProps4.xml><?xml version="1.0" encoding="utf-8"?>
-<ds:datastoreItem xmlns:ds="http://schemas.openxmlformats.org/officeDocument/2006/customXml" ds:itemID="{963EACD4-D1FE-4DD3-BEEA-FA25D2C04EC6}">
+<ds:datastoreItem xmlns:ds="http://schemas.openxmlformats.org/officeDocument/2006/customXml" ds:itemID="{FDBD926B-35CC-475A-A987-5879AEC45730}">
   <ds:schemaRefs>
     <ds:schemaRef ds:uri="http://schemas.openxmlformats.org/officeDocument/2006/bibliography"/>
   </ds:schemaRefs>

</xml_diff>

<commit_message>
changed output filr to OxCGRT_summary_updated.xlsx imported origonal xlxs for oxcgrt_stg.py
</commit_message>
<xml_diff>
--- a/1910332_assignment_dev1_v1.docx
+++ b/1910332_assignment_dev1_v1.docx
@@ -825,25 +825,7 @@
         <w:rPr>
           <w:lang w:val="" w:eastAsia="en-GB"/>
         </w:rPr>
-        <w:t xml:space="preserve">Part 1 – </w:t>
-      </w:r>
-      <w:r>
-        <w:rPr>
-          <w:lang w:val="" w:eastAsia="en-GB"/>
-        </w:rPr>
-        <w:t>Question</w:t>
-      </w:r>
-      <w:r>
-        <w:rPr>
-          <w:lang w:val="" w:eastAsia="en-GB"/>
-        </w:rPr>
-        <w:t>1</w:t>
-      </w:r>
-      <w:r>
-        <w:rPr>
-          <w:lang w:val="" w:eastAsia="en-GB"/>
-        </w:rPr>
-        <w:t xml:space="preserve"> </w:t>
+        <w:t xml:space="preserve">Part 1 – Question1 </w:t>
       </w:r>
     </w:p>
     <w:p>
@@ -902,19 +884,7 @@
         <w:rPr>
           <w:lang w:val="" w:eastAsia="en-GB"/>
         </w:rPr>
-        <w:t xml:space="preserve">Part 1- </w:t>
-      </w:r>
-      <w:r>
-        <w:rPr>
-          <w:lang w:val="" w:eastAsia="en-GB"/>
-        </w:rPr>
-        <w:t xml:space="preserve">Question </w:t>
-      </w:r>
-      <w:r>
-        <w:rPr>
-          <w:lang w:val="" w:eastAsia="en-GB"/>
-        </w:rPr>
-        <w:t>2</w:t>
+        <w:t>Part 1- Question 2</w:t>
       </w:r>
       <w:r>
         <w:rPr>
@@ -1011,15 +981,7 @@
         <w:t xml:space="preserve">by </w:t>
       </w:r>
       <w:r>
-        <w:t xml:space="preserve">the </w:t>
-      </w:r>
-      <w:proofErr w:type="spellStart"/>
-      <w:r>
-        <w:t>OxCGRT</w:t>
-      </w:r>
-      <w:proofErr w:type="spellEnd"/>
-      <w:r>
-        <w:t xml:space="preserve"> team using publicly available data.  </w:t>
+        <w:t xml:space="preserve">the OxCGRT team using publicly available data.  </w:t>
       </w:r>
       <w:r>
         <w:t xml:space="preserve">An algorithm is used to generate </w:t>
@@ -1069,11 +1031,9 @@
       <w:r>
         <w:t xml:space="preserve">To handle this the </w:t>
       </w:r>
-      <w:proofErr w:type="gramStart"/>
       <w:r>
         <w:t>team</w:t>
       </w:r>
-      <w:proofErr w:type="gramEnd"/>
       <w:r>
         <w:t xml:space="preserve"> </w:t>
       </w:r>
@@ -1475,184 +1435,276 @@
         </w:rPr>
         <w:t xml:space="preserve">relaxing of policy. </w:t>
       </w:r>
+    </w:p>
+    <w:p>
+      <w:pPr>
+        <w:rPr>
+          <w:lang w:eastAsia="en-GB"/>
+        </w:rPr>
+      </w:pPr>
+    </w:p>
+    <w:p>
+      <w:pPr>
+        <w:rPr>
+          <w:lang w:eastAsia="en-GB"/>
+        </w:rPr>
+      </w:pPr>
+    </w:p>
+    <w:p>
+      <w:pPr>
+        <w:rPr>
+          <w:lang w:eastAsia="en-GB"/>
+        </w:rPr>
+      </w:pPr>
+    </w:p>
+    <w:p>
+      <w:pPr>
+        <w:rPr>
+          <w:lang w:eastAsia="en-GB"/>
+        </w:rPr>
+      </w:pPr>
+      <w:r>
+        <w:rPr>
+          <w:lang w:eastAsia="en-GB"/>
+        </w:rPr>
+        <w:t>To consider what measure may be most appropriate it’s worth con</w:t>
+      </w:r>
+      <w:r>
+        <w:rPr>
+          <w:lang w:eastAsia="en-GB"/>
+        </w:rPr>
+        <w:t xml:space="preserve">sidering what is being </w:t>
+      </w:r>
+      <w:r>
+        <w:rPr>
+          <w:lang w:eastAsia="en-GB"/>
+        </w:rPr>
+        <w:t>measured, publicly</w:t>
+      </w:r>
+      <w:r>
+        <w:rPr>
+          <w:lang w:eastAsia="en-GB"/>
+        </w:rPr>
+        <w:t xml:space="preserve"> available </w:t>
+      </w:r>
+      <w:r>
+        <w:rPr>
+          <w:lang w:eastAsia="en-GB"/>
+        </w:rPr>
+        <w:t xml:space="preserve">of </w:t>
+      </w:r>
+      <w:r>
+        <w:rPr>
+          <w:lang w:eastAsia="en-GB"/>
+        </w:rPr>
+        <w:t xml:space="preserve">government policy response </w:t>
+      </w:r>
+      <w:r>
+        <w:rPr>
+          <w:lang w:eastAsia="en-GB"/>
+        </w:rPr>
+        <w:t>to the virus pandemic.</w:t>
+      </w:r>
+      <w:r>
+        <w:rPr>
+          <w:lang w:eastAsia="en-GB"/>
+        </w:rPr>
+        <w:t xml:space="preserve">  I suggest it’s likely that </w:t>
+      </w:r>
+      <w:r>
+        <w:rPr>
+          <w:lang w:eastAsia="en-GB"/>
+        </w:rPr>
+        <w:t>when a new</w:t>
+      </w:r>
+      <w:r>
+        <w:rPr>
+          <w:lang w:eastAsia="en-GB"/>
+        </w:rPr>
+        <w:t xml:space="preserve"> policy </w:t>
+      </w:r>
+      <w:r>
+        <w:rPr>
+          <w:lang w:eastAsia="en-GB"/>
+        </w:rPr>
+        <w:t xml:space="preserve">measure is added this has to be </w:t>
+      </w:r>
+      <w:r>
+        <w:rPr>
+          <w:lang w:eastAsia="en-GB"/>
+        </w:rPr>
+        <w:t xml:space="preserve">publicised to </w:t>
+      </w:r>
+      <w:r>
+        <w:rPr>
+          <w:lang w:eastAsia="en-GB"/>
+        </w:rPr>
+        <w:t xml:space="preserve">citizens to </w:t>
+      </w:r>
+      <w:r>
+        <w:rPr>
+          <w:lang w:eastAsia="en-GB"/>
+        </w:rPr>
+        <w:t xml:space="preserve">make </w:t>
+      </w:r>
+      <w:r>
+        <w:rPr>
+          <w:lang w:eastAsia="en-GB"/>
+        </w:rPr>
+        <w:t xml:space="preserve">sure this policy is followed.  </w:t>
+      </w:r>
+      <w:r>
+        <w:rPr>
+          <w:lang w:eastAsia="en-GB"/>
+        </w:rPr>
+        <w:t>There may then be times when there is no</w:t>
+      </w:r>
+      <w:r>
+        <w:rPr>
+          <w:lang w:eastAsia="en-GB"/>
+        </w:rPr>
+        <w:t xml:space="preserve"> published data about the policy however it seems unlikely that a policy would be switched on and off daily </w:t>
+      </w:r>
+    </w:p>
+    <w:p>
+      <w:pPr>
+        <w:rPr>
+          <w:lang w:eastAsia="en-GB"/>
+        </w:rPr>
+      </w:pPr>
+    </w:p>
+    <w:p>
+      <w:pPr>
+        <w:pStyle w:val="Heading2"/>
+        <w:rPr>
+          <w:lang w:val="" w:eastAsia="en-GB"/>
+        </w:rPr>
+      </w:pPr>
+      <w:r>
+        <w:rPr>
+          <w:lang w:val="" w:eastAsia="en-GB"/>
+        </w:rPr>
+        <w:t>Part 1- Question 2 – b</w:t>
+      </w:r>
+    </w:p>
+    <w:p>
+      <w:pPr>
+        <w:rPr>
+          <w:lang w:val="" w:eastAsia="en-GB"/>
+        </w:rPr>
+      </w:pPr>
+    </w:p>
+    <w:p>
+      <w:pPr>
+        <w:rPr>
+          <w:lang w:val="" w:eastAsia="en-GB"/>
+        </w:rPr>
+      </w:pPr>
+      <w:r>
+        <w:rPr>
+          <w:lang w:val="" w:eastAsia="en-GB"/>
+        </w:rPr>
+        <w:t xml:space="preserve">See </w:t>
+      </w:r>
+      <w:r>
+        <w:rPr>
+          <w:lang w:val="" w:eastAsia="en-GB"/>
+        </w:rPr>
+        <w:t>oxcgrt_stg.py</w:t>
+      </w:r>
+    </w:p>
+    <w:p>
+      <w:pPr>
+        <w:rPr>
+          <w:lang w:val="" w:eastAsia="en-GB"/>
+        </w:rPr>
+      </w:pPr>
+    </w:p>
+    <w:p>
+      <w:pPr>
+        <w:rPr>
+          <w:lang w:val="" w:eastAsia="en-GB"/>
+        </w:rPr>
+      </w:pPr>
+      <w:r>
+        <w:rPr>
+          <w:lang w:val="" w:eastAsia="en-GB"/>
+        </w:rPr>
+        <w:t>As</w:t>
+      </w:r>
+      <w:r>
+        <w:rPr>
+          <w:lang w:val="" w:eastAsia="en-GB"/>
+        </w:rPr>
+        <w:t xml:space="preserve"> discussed in 1a </w:t>
+      </w:r>
       <w:bookmarkStart w:id="0" w:name="_GoBack"/>
       <w:bookmarkEnd w:id="0"/>
-    </w:p>
-    <w:p>
-      <w:pPr>
-        <w:rPr>
-          <w:lang w:eastAsia="en-GB"/>
-        </w:rPr>
-      </w:pPr>
-    </w:p>
-    <w:p>
-      <w:pPr>
-        <w:rPr>
-          <w:lang w:eastAsia="en-GB"/>
-        </w:rPr>
-      </w:pPr>
-    </w:p>
-    <w:p>
-      <w:pPr>
-        <w:rPr>
-          <w:lang w:eastAsia="en-GB"/>
-        </w:rPr>
-      </w:pPr>
-    </w:p>
-    <w:p>
-      <w:pPr>
-        <w:rPr>
-          <w:lang w:eastAsia="en-GB"/>
-        </w:rPr>
-      </w:pPr>
-      <w:r>
-        <w:rPr>
-          <w:lang w:eastAsia="en-GB"/>
-        </w:rPr>
-        <w:t>To consider what measure may be most appropriate it’s worth con</w:t>
-      </w:r>
-      <w:r>
-        <w:rPr>
-          <w:lang w:eastAsia="en-GB"/>
-        </w:rPr>
-        <w:t xml:space="preserve">sidering what is being </w:t>
-      </w:r>
-      <w:r>
-        <w:rPr>
-          <w:lang w:eastAsia="en-GB"/>
-        </w:rPr>
-        <w:t>measured, publicly</w:t>
-      </w:r>
-      <w:r>
-        <w:rPr>
-          <w:lang w:eastAsia="en-GB"/>
-        </w:rPr>
-        <w:t xml:space="preserve"> available </w:t>
-      </w:r>
-      <w:r>
-        <w:rPr>
-          <w:lang w:eastAsia="en-GB"/>
-        </w:rPr>
-        <w:t xml:space="preserve">of </w:t>
-      </w:r>
-      <w:r>
-        <w:rPr>
-          <w:lang w:eastAsia="en-GB"/>
-        </w:rPr>
-        <w:t xml:space="preserve">government policy response </w:t>
-      </w:r>
-      <w:r>
-        <w:rPr>
-          <w:lang w:eastAsia="en-GB"/>
-        </w:rPr>
-        <w:t>to the virus pandemic.</w:t>
-      </w:r>
-      <w:r>
-        <w:rPr>
-          <w:lang w:eastAsia="en-GB"/>
-        </w:rPr>
-        <w:t xml:space="preserve">  I suggest it’s likely that </w:t>
-      </w:r>
-      <w:r>
-        <w:rPr>
-          <w:lang w:eastAsia="en-GB"/>
-        </w:rPr>
-        <w:t>when a new</w:t>
-      </w:r>
-      <w:r>
-        <w:rPr>
-          <w:lang w:eastAsia="en-GB"/>
-        </w:rPr>
-        <w:t xml:space="preserve"> policy </w:t>
-      </w:r>
-      <w:r>
-        <w:rPr>
-          <w:lang w:eastAsia="en-GB"/>
-        </w:rPr>
-        <w:t xml:space="preserve">measure is added this </w:t>
-      </w:r>
-      <w:proofErr w:type="gramStart"/>
-      <w:r>
-        <w:rPr>
-          <w:lang w:eastAsia="en-GB"/>
-        </w:rPr>
-        <w:t>has to</w:t>
-      </w:r>
-      <w:proofErr w:type="gramEnd"/>
-      <w:r>
-        <w:rPr>
-          <w:lang w:eastAsia="en-GB"/>
-        </w:rPr>
-        <w:t xml:space="preserve"> be </w:t>
-      </w:r>
-      <w:r>
-        <w:rPr>
-          <w:lang w:eastAsia="en-GB"/>
-        </w:rPr>
-        <w:t xml:space="preserve">publicised to </w:t>
-      </w:r>
-      <w:r>
-        <w:rPr>
-          <w:lang w:eastAsia="en-GB"/>
-        </w:rPr>
-        <w:t xml:space="preserve">citizens </w:t>
-      </w:r>
-      <w:r>
-        <w:rPr>
-          <w:lang w:eastAsia="en-GB"/>
-        </w:rPr>
-        <w:t xml:space="preserve">to </w:t>
-      </w:r>
-      <w:r>
-        <w:rPr>
-          <w:lang w:eastAsia="en-GB"/>
-        </w:rPr>
-        <w:t xml:space="preserve">make </w:t>
-      </w:r>
-      <w:r>
-        <w:rPr>
-          <w:lang w:eastAsia="en-GB"/>
-        </w:rPr>
-        <w:t xml:space="preserve">sure this policy is followed.  </w:t>
-      </w:r>
-      <w:r>
-        <w:rPr>
-          <w:lang w:eastAsia="en-GB"/>
-        </w:rPr>
-        <w:t>There may then be times when there is no</w:t>
-      </w:r>
-      <w:r>
-        <w:rPr>
-          <w:lang w:eastAsia="en-GB"/>
-        </w:rPr>
-        <w:t xml:space="preserve"> published data about the policy however it seems unlikely that a policy would be switched on and off daily </w:t>
-      </w:r>
-    </w:p>
-    <w:p>
-      <w:pPr>
-        <w:rPr>
-          <w:lang w:eastAsia="en-GB"/>
-        </w:rPr>
-      </w:pPr>
-    </w:p>
-    <w:p>
-      <w:pPr>
-        <w:pStyle w:val="Heading2"/>
-        <w:rPr>
-          <w:lang w:val="" w:eastAsia="en-GB"/>
-        </w:rPr>
-      </w:pPr>
-      <w:r>
-        <w:rPr>
-          <w:lang w:val="" w:eastAsia="en-GB"/>
-        </w:rPr>
-        <w:t xml:space="preserve">Part 1- Question 2 – </w:t>
-      </w:r>
-      <w:r>
-        <w:rPr>
-          <w:lang w:val="" w:eastAsia="en-GB"/>
-        </w:rPr>
-        <w:t>b</w:t>
+      <w:r>
+        <w:rPr>
+          <w:lang w:val="" w:eastAsia="en-GB"/>
+        </w:rPr>
+        <w:t xml:space="preserve">earlier the </w:t>
+      </w:r>
+      <w:r>
+        <w:rPr>
+          <w:lang w:val="" w:eastAsia="en-GB"/>
+        </w:rPr>
+        <w:t xml:space="preserve">absense of stringency data for a patricular day does not in my oppion mean that stingency </w:t>
+      </w:r>
+      <w:r>
+        <w:rPr>
+          <w:lang w:val="" w:eastAsia="en-GB"/>
+        </w:rPr>
+        <w:t>h</w:t>
+      </w:r>
+      <w:r>
+        <w:rPr>
+          <w:lang w:val="" w:eastAsia="en-GB"/>
+        </w:rPr>
+        <w:t xml:space="preserve">as been </w:t>
+      </w:r>
+      <w:r>
+        <w:rPr>
+          <w:lang w:val="" w:eastAsia="en-GB"/>
+        </w:rPr>
+        <w:t>relaxed, rather</w:t>
+      </w:r>
+      <w:r>
+        <w:rPr>
+          <w:lang w:val="" w:eastAsia="en-GB"/>
+        </w:rPr>
+        <w:t>, it is more likely</w:t>
+      </w:r>
+      <w:r>
+        <w:rPr>
+          <w:lang w:val="" w:eastAsia="en-GB"/>
+        </w:rPr>
+        <w:t xml:space="preserve"> </w:t>
+      </w:r>
+      <w:r>
+        <w:rPr>
+          <w:lang w:val="" w:eastAsia="en-GB"/>
+        </w:rPr>
+        <w:t>that data is not publically availa</w:t>
+      </w:r>
+      <w:r>
+        <w:rPr>
+          <w:lang w:val="" w:eastAsia="en-GB"/>
+        </w:rPr>
+        <w:t>ble</w:t>
+      </w:r>
+      <w:r>
+        <w:rPr>
+          <w:lang w:val="" w:eastAsia="en-GB"/>
+        </w:rPr>
+        <w:t>.   It also seems likely as policy changes are made that this data will be made publically availabe.  The</w:t>
+      </w:r>
+      <w:r>
+        <w:rPr>
+          <w:lang w:val="" w:eastAsia="en-GB"/>
+        </w:rPr>
+        <w:t xml:space="preserve">refore the suggested scheme is simply to use the last known reported stringency figure. </w:t>
       </w:r>
     </w:p>
     <w:p>
@@ -6978,6 +7030,15 @@
 </file>
 
 <file path=customXml/item1.xml><?xml version="1.0" encoding="utf-8"?>
+<?mso-contentType ?>
+<FormTemplates xmlns="http://schemas.microsoft.com/sharepoint/v3/contenttype/forms">
+  <Display>DocumentLibraryForm</Display>
+  <Edit>DocumentLibraryForm</Edit>
+  <New>DocumentLibraryForm</New>
+</FormTemplates>
+</file>
+
+<file path=customXml/item2.xml><?xml version="1.0" encoding="utf-8"?>
 <ct:contentTypeSchema xmlns:ct="http://schemas.microsoft.com/office/2006/metadata/contentType" xmlns:ma="http://schemas.microsoft.com/office/2006/metadata/properties/metaAttributes" ct:_="" ma:_="" ma:contentTypeName="Document" ma:contentTypeID="0x010100127E52A86CCA794E8C6CE6A90A7DAAA5" ma:contentTypeVersion="8" ma:contentTypeDescription="Create a new document." ma:contentTypeScope="" ma:versionID="e47147525bbec9680931d54833297bd1">
   <xsd:schema xmlns:xsd="http://www.w3.org/2001/XMLSchema" xmlns:xs="http://www.w3.org/2001/XMLSchema" xmlns:p="http://schemas.microsoft.com/office/2006/metadata/properties" xmlns:ns3="e96bf02e-7174-41e2-926e-d3f21e55da63" targetNamespace="http://schemas.microsoft.com/office/2006/metadata/properties" ma:root="true" ma:fieldsID="840e610275991529185dcb2af99d3ff3" ns3:_="">
     <xsd:import namespace="e96bf02e-7174-41e2-926e-d3f21e55da63"/>
@@ -7149,15 +7210,6 @@
 </ct:contentTypeSchema>
 </file>
 
-<file path=customXml/item2.xml><?xml version="1.0" encoding="utf-8"?>
-<?mso-contentType ?>
-<FormTemplates xmlns="http://schemas.microsoft.com/sharepoint/v3/contenttype/forms">
-  <Display>DocumentLibraryForm</Display>
-  <Edit>DocumentLibraryForm</Edit>
-  <New>DocumentLibraryForm</New>
-</FormTemplates>
-</file>
-
 <file path=customXml/item3.xml><?xml version="1.0" encoding="utf-8"?>
 <p:properties xmlns:p="http://schemas.microsoft.com/office/2006/metadata/properties" xmlns:xsi="http://www.w3.org/2001/XMLSchema-instance" xmlns:pc="http://schemas.microsoft.com/office/infopath/2007/PartnerControls">
   <documentManagement/>
@@ -7169,6 +7221,14 @@
 </file>
 
 <file path=customXml/itemProps1.xml><?xml version="1.0" encoding="utf-8"?>
+<ds:datastoreItem xmlns:ds="http://schemas.openxmlformats.org/officeDocument/2006/customXml" ds:itemID="{B631CBA9-8F89-4C75-8357-81FC07946012}">
+  <ds:schemaRefs>
+    <ds:schemaRef ds:uri="http://schemas.microsoft.com/sharepoint/v3/contenttype/forms"/>
+  </ds:schemaRefs>
+</ds:datastoreItem>
+</file>
+
+<file path=customXml/itemProps2.xml><?xml version="1.0" encoding="utf-8"?>
 <ds:datastoreItem xmlns:ds="http://schemas.openxmlformats.org/officeDocument/2006/customXml" ds:itemID="{2C48BDBA-9BF6-4E21-A8AD-A72665148005}">
   <ds:schemaRefs>
     <ds:schemaRef ds:uri="http://schemas.microsoft.com/office/2006/metadata/contentType"/>
@@ -7186,14 +7246,6 @@
 </ds:datastoreItem>
 </file>
 
-<file path=customXml/itemProps2.xml><?xml version="1.0" encoding="utf-8"?>
-<ds:datastoreItem xmlns:ds="http://schemas.openxmlformats.org/officeDocument/2006/customXml" ds:itemID="{B631CBA9-8F89-4C75-8357-81FC07946012}">
-  <ds:schemaRefs>
-    <ds:schemaRef ds:uri="http://schemas.microsoft.com/sharepoint/v3/contenttype/forms"/>
-  </ds:schemaRefs>
-</ds:datastoreItem>
-</file>
-
 <file path=customXml/itemProps3.xml><?xml version="1.0" encoding="utf-8"?>
 <ds:datastoreItem xmlns:ds="http://schemas.openxmlformats.org/officeDocument/2006/customXml" ds:itemID="{E64653FA-7293-4DEF-978E-63B8BFF40D48}">
   <ds:schemaRefs>
@@ -7204,7 +7256,7 @@
 </file>
 
 <file path=customXml/itemProps4.xml><?xml version="1.0" encoding="utf-8"?>
-<ds:datastoreItem xmlns:ds="http://schemas.openxmlformats.org/officeDocument/2006/customXml" ds:itemID="{FDBD926B-35CC-475A-A987-5879AEC45730}">
+<ds:datastoreItem xmlns:ds="http://schemas.openxmlformats.org/officeDocument/2006/customXml" ds:itemID="{E912F16B-B652-4C5C-8B73-98438B8BB102}">
   <ds:schemaRefs>
     <ds:schemaRef ds:uri="http://schemas.openxmlformats.org/officeDocument/2006/bibliography"/>
   </ds:schemaRefs>

</xml_diff>